<commit_message>
completed users section, list, create, delete, edit, and password change
</commit_message>
<xml_diff>
--- a/Project Proposal.docx
+++ b/Project Proposal.docx
@@ -7,158 +7,310 @@
         <w:jc w:val="center"/>
         <w:rPr>
           <w:b/>
-        </w:rPr>
-      </w:pPr>
+          <w:sz w:val="24"/>
+          <w:szCs w:val="24"/>
+        </w:rPr>
+      </w:pPr>
+      <w:bookmarkStart w:id="0" w:name="_GoBack"/>
       <w:r>
         <w:rPr>
           <w:b/>
+          <w:sz w:val="24"/>
+          <w:szCs w:val="24"/>
         </w:rPr>
         <w:t>SSAC Point of Sale</w:t>
       </w:r>
-      <w:bookmarkStart w:id="0" w:name="_GoBack"/>
-      <w:bookmarkEnd w:id="0"/>
-    </w:p>
+    </w:p>
+    <w:bookmarkEnd w:id="0"/>
     <w:p>
       <w:pPr>
         <w:rPr>
           <w:b/>
+          <w:sz w:val="24"/>
+          <w:szCs w:val="24"/>
         </w:rPr>
       </w:pPr>
       <w:r>
         <w:rPr>
           <w:b/>
-        </w:rPr>
-        <w:t>D</w:t>
-      </w:r>
-      <w:r>
+          <w:sz w:val="24"/>
+          <w:szCs w:val="24"/>
+        </w:rPr>
+        <w:t>DESCRIPTION:</w:t>
+      </w:r>
+    </w:p>
+    <w:p>
+      <w:pPr>
+        <w:ind w:left="720"/>
+        <w:rPr>
+          <w:sz w:val="24"/>
+          <w:szCs w:val="24"/>
+        </w:rPr>
+      </w:pPr>
+      <w:r>
+        <w:rPr>
+          <w:sz w:val="24"/>
+          <w:szCs w:val="24"/>
+        </w:rPr>
+        <w:t xml:space="preserve">This is version 1.0 of Sight &amp; Sound Audio Connections Point of Sale App.  This app uses a Mongo database to store and track inventory, accounting information, and customer transactions.  This app is also designed to integrate with Sight &amp; Sounds web site to allow for online sales and inventory updates.  </w:t>
+      </w:r>
+    </w:p>
+    <w:p>
+      <w:pPr>
         <w:rPr>
           <w:b/>
-        </w:rPr>
-        <w:t>ESCRIPTION</w:t>
-      </w:r>
+          <w:sz w:val="24"/>
+          <w:szCs w:val="24"/>
+        </w:rPr>
+      </w:pPr>
       <w:r>
         <w:rPr>
           <w:b/>
-        </w:rPr>
-        <w:t>:</w:t>
-      </w:r>
-    </w:p>
-    <w:p>
-      <w:pPr>
-        <w:ind w:left="720"/>
-      </w:pPr>
-      <w:r>
-        <w:t xml:space="preserve">This is version 1.0 of Sight &amp; Sound Audio Connections Point of Sale App.  This app uses a Mongo database to store and track inventory, accounting information, and customer transactions.  This app is also designed to integrate with Sight &amp; Sounds web site to allow for online sales and inventory updates.  </w:t>
+          <w:sz w:val="24"/>
+          <w:szCs w:val="24"/>
+        </w:rPr>
+        <w:t>TEAM:</w:t>
+      </w:r>
+    </w:p>
+    <w:p>
+      <w:pPr>
+        <w:rPr>
+          <w:sz w:val="24"/>
+          <w:szCs w:val="24"/>
+        </w:rPr>
+      </w:pPr>
+      <w:r>
+        <w:rPr>
+          <w:sz w:val="24"/>
+          <w:szCs w:val="24"/>
+        </w:rPr>
+        <w:t>Luke Harris</w:t>
       </w:r>
     </w:p>
     <w:p>
       <w:pPr>
         <w:rPr>
           <w:b/>
+          <w:sz w:val="24"/>
+          <w:szCs w:val="24"/>
         </w:rPr>
       </w:pPr>
       <w:r>
         <w:rPr>
           <w:b/>
-        </w:rPr>
-        <w:t>TEAM:</w:t>
-      </w:r>
-    </w:p>
-    <w:p>
-      <w:r>
-        <w:t>Luke Harris</w:t>
+          <w:sz w:val="24"/>
+          <w:szCs w:val="24"/>
+        </w:rPr>
+        <w:t>OBJECTIVES:</w:t>
+      </w:r>
+    </w:p>
+    <w:p>
+      <w:pPr>
+        <w:rPr>
+          <w:sz w:val="24"/>
+          <w:szCs w:val="24"/>
+        </w:rPr>
+      </w:pPr>
+      <w:r>
+        <w:rPr>
+          <w:sz w:val="24"/>
+          <w:szCs w:val="24"/>
+        </w:rPr>
+        <w:t>Create SRS document for SSAC Point of Sale.</w:t>
+      </w:r>
+    </w:p>
+    <w:p>
+      <w:pPr>
+        <w:rPr>
+          <w:sz w:val="24"/>
+          <w:szCs w:val="24"/>
+        </w:rPr>
+      </w:pPr>
+      <w:r>
+        <w:rPr>
+          <w:sz w:val="24"/>
+          <w:szCs w:val="24"/>
+        </w:rPr>
+        <w:t>Create Wire Frames for SSAC Point of Sale.</w:t>
+      </w:r>
+    </w:p>
+    <w:p>
+      <w:pPr>
+        <w:rPr>
+          <w:sz w:val="24"/>
+          <w:szCs w:val="24"/>
+        </w:rPr>
+      </w:pPr>
+      <w:r>
+        <w:rPr>
+          <w:sz w:val="24"/>
+          <w:szCs w:val="24"/>
+        </w:rPr>
+        <w:t>Create Point of Sale system with the MEAN stack.</w:t>
+      </w:r>
+    </w:p>
+    <w:p>
+      <w:pPr>
+        <w:rPr>
+          <w:sz w:val="24"/>
+          <w:szCs w:val="24"/>
+        </w:rPr>
+      </w:pPr>
+      <w:r>
+        <w:rPr>
+          <w:sz w:val="24"/>
+          <w:szCs w:val="24"/>
+        </w:rPr>
+        <w:t>Provide an API with the Point of Sale system that can be integrated with the customers web site.</w:t>
+      </w:r>
+    </w:p>
+    <w:p>
+      <w:pPr>
+        <w:rPr>
+          <w:sz w:val="24"/>
+          <w:szCs w:val="24"/>
+        </w:rPr>
+      </w:pPr>
+      <w:r>
+        <w:rPr>
+          <w:sz w:val="24"/>
+          <w:szCs w:val="24"/>
+        </w:rPr>
+        <w:t>Add validation for all fields.</w:t>
+      </w:r>
+    </w:p>
+    <w:p>
+      <w:pPr>
+        <w:rPr>
+          <w:sz w:val="24"/>
+          <w:szCs w:val="24"/>
+        </w:rPr>
+      </w:pPr>
+      <w:r>
+        <w:rPr>
+          <w:sz w:val="24"/>
+          <w:szCs w:val="24"/>
+        </w:rPr>
+        <w:t xml:space="preserve">Add user authentication.  </w:t>
+      </w:r>
+    </w:p>
+    <w:p>
+      <w:pPr>
+        <w:rPr>
+          <w:sz w:val="24"/>
+          <w:szCs w:val="24"/>
+        </w:rPr>
+      </w:pPr>
+      <w:r>
+        <w:rPr>
+          <w:sz w:val="24"/>
+          <w:szCs w:val="24"/>
+        </w:rPr>
+        <w:t>Add Logo.</w:t>
+      </w:r>
+    </w:p>
+    <w:p>
+      <w:pPr>
+        <w:rPr>
+          <w:sz w:val="24"/>
+          <w:szCs w:val="24"/>
+        </w:rPr>
+      </w:pPr>
+      <w:r>
+        <w:rPr>
+          <w:sz w:val="24"/>
+          <w:szCs w:val="24"/>
+        </w:rPr>
+        <w:t xml:space="preserve">Consider Adding </w:t>
+      </w:r>
+      <w:r>
+        <w:rPr>
+          <w:sz w:val="24"/>
+          <w:szCs w:val="24"/>
+        </w:rPr>
+        <w:t>Neo4j for analytics.</w:t>
       </w:r>
     </w:p>
     <w:p>
       <w:pPr>
         <w:rPr>
           <w:b/>
+          <w:sz w:val="24"/>
+          <w:szCs w:val="24"/>
         </w:rPr>
       </w:pPr>
       <w:r>
         <w:rPr>
           <w:b/>
-        </w:rPr>
-        <w:t>OBJECTIVES:</w:t>
-      </w:r>
-    </w:p>
-    <w:p>
-      <w:r>
-        <w:t>Create SRS document for SSAC Point of Sale.</w:t>
-      </w:r>
-    </w:p>
-    <w:p>
-      <w:r>
-        <w:t>Create Wire Frames for SSAC Point of Sale.</w:t>
-      </w:r>
-    </w:p>
-    <w:p>
-      <w:r>
-        <w:t>Create Point of Sale system with the MEAN stack.</w:t>
-      </w:r>
-    </w:p>
-    <w:p>
-      <w:r>
-        <w:t>Provide an API with the Point of Sale system that can be integrated with the customers web site.</w:t>
-      </w:r>
-    </w:p>
-    <w:p>
-      <w:r>
-        <w:t>Add validation for all fields.</w:t>
-      </w:r>
-    </w:p>
-    <w:p>
-      <w:r>
-        <w:t xml:space="preserve">Add user authentication.  </w:t>
-      </w:r>
-    </w:p>
-    <w:p>
-      <w:r>
-        <w:t>Add Logo.</w:t>
-      </w:r>
-    </w:p>
-    <w:p>
-      <w:r>
-        <w:t xml:space="preserve">Consider Adding </w:t>
-      </w:r>
-      <w:r>
-        <w:t>Neo4j for analytics.</w:t>
-      </w:r>
-    </w:p>
-    <w:p>
-      <w:pPr>
-        <w:rPr>
-          <w:b/>
-        </w:rPr>
-      </w:pPr>
-      <w:r>
-        <w:rPr>
-          <w:b/>
+          <w:sz w:val="24"/>
+          <w:szCs w:val="24"/>
         </w:rPr>
         <w:t>USER ROLES:</w:t>
       </w:r>
     </w:p>
     <w:p>
-      <w:r>
+      <w:pPr>
+        <w:rPr>
+          <w:sz w:val="24"/>
+          <w:szCs w:val="24"/>
+        </w:rPr>
+      </w:pPr>
+      <w:r>
+        <w:rPr>
+          <w:sz w:val="24"/>
+          <w:szCs w:val="24"/>
+        </w:rPr>
         <w:t>Public User</w:t>
       </w:r>
       <w:r>
+        <w:rPr>
+          <w:sz w:val="24"/>
+          <w:szCs w:val="24"/>
+        </w:rPr>
         <w:t xml:space="preserve"> (guest)</w:t>
       </w:r>
       <w:r>
+        <w:rPr>
+          <w:sz w:val="24"/>
+          <w:szCs w:val="24"/>
+        </w:rPr>
         <w:t xml:space="preserve"> – Ability to register</w:t>
       </w:r>
     </w:p>
     <w:p>
-      <w:r>
+      <w:pPr>
+        <w:rPr>
+          <w:sz w:val="24"/>
+          <w:szCs w:val="24"/>
+        </w:rPr>
+      </w:pPr>
+      <w:r>
+        <w:rPr>
+          <w:sz w:val="24"/>
+          <w:szCs w:val="24"/>
+        </w:rPr>
         <w:t>Ac</w:t>
       </w:r>
       <w:r>
+        <w:rPr>
+          <w:sz w:val="24"/>
+          <w:szCs w:val="24"/>
+        </w:rPr>
         <w:t>count User – Ability to log in, CRUD products, CRUD invoices</w:t>
       </w:r>
     </w:p>
     <w:p>
-      <w:r>
+      <w:pPr>
+        <w:rPr>
+          <w:sz w:val="24"/>
+          <w:szCs w:val="24"/>
+        </w:rPr>
+      </w:pPr>
+      <w:r>
+        <w:rPr>
+          <w:sz w:val="24"/>
+          <w:szCs w:val="24"/>
+        </w:rPr>
         <w:t>Admin – Ability to log in, CRUD products, CRUD invoices, CRUD users, generate reports</w:t>
       </w:r>
     </w:p>
@@ -304,6 +456,7 @@
     <w:lsdException w:name="HTML Sample" w:semiHidden="1" w:unhideWhenUsed="1"/>
     <w:lsdException w:name="HTML Typewriter" w:semiHidden="1" w:unhideWhenUsed="1"/>
     <w:lsdException w:name="HTML Variable" w:semiHidden="1" w:unhideWhenUsed="1"/>
+    <w:lsdException w:name="Normal Table" w:semiHidden="1" w:unhideWhenUsed="1"/>
     <w:lsdException w:name="annotation subject" w:semiHidden="1" w:unhideWhenUsed="1"/>
     <w:lsdException w:name="No List" w:semiHidden="1" w:unhideWhenUsed="1"/>
     <w:lsdException w:name="Outline List 1" w:semiHidden="1" w:unhideWhenUsed="1"/>
@@ -350,8 +503,10 @@
     <w:lsdException w:name="Table Subtle 2" w:semiHidden="1" w:unhideWhenUsed="1"/>
     <w:lsdException w:name="Table Web 1" w:semiHidden="1" w:unhideWhenUsed="1"/>
     <w:lsdException w:name="Table Web 2" w:semiHidden="1" w:unhideWhenUsed="1"/>
+    <w:lsdException w:name="Table Web 3" w:semiHidden="1" w:unhideWhenUsed="1"/>
     <w:lsdException w:name="Balloon Text" w:semiHidden="1" w:unhideWhenUsed="1"/>
     <w:lsdException w:name="Table Grid" w:uiPriority="39"/>
+    <w:lsdException w:name="Table Theme" w:semiHidden="1" w:unhideWhenUsed="1"/>
     <w:lsdException w:name="Placeholder Text" w:semiHidden="1"/>
     <w:lsdException w:name="No Spacing" w:uiPriority="1" w:qFormat="1"/>
     <w:lsdException w:name="Light Shading" w:uiPriority="60"/>

</xml_diff>